<commit_message>
add a little description
</commit_message>
<xml_diff>
--- a/血祸.docx
+++ b/血祸.docx
@@ -233,14 +233,7 @@
           <w:rFonts w:hint="eastAsia"/>
           <w:b/>
         </w:rPr>
-        <w:t>在17世纪第一次输血治疗成功之后，血液就成为了救人性命的重要原料。一开始，输血输入的是动物血，后来改用人血，在血型的研究成熟之后的20世纪，血液已经成为临床救治病人的利器。</w:t>
-      </w:r>
-      <w:r>
-        <w:rPr>
-          <w:rFonts w:hint="eastAsia"/>
-          <w:b/>
-        </w:rPr>
-        <w:t>早在上个世纪60年代就已经有人依靠卖血来补贴生活了，当时的卖的是全血，</w:t>
+        <w:t>在17世纪第一次输血治疗成功之后，血液就成为了救人性命的重要原料。一开始，输血输入的是动物血，后来改用人血，在血型的研究成熟之后的20世纪，血液已经成为临床救治病人的利器。早在上个世纪60年代就已经有人依靠卖血来补贴生活了，当时的卖的是全血，</w:t>
       </w:r>
       <w:r>
         <w:rPr>
@@ -496,7 +489,6 @@
     <w:p>
       <w:pPr>
         <w:rPr>
-          <w:rFonts w:hint="eastAsia"/>
           <w:b/>
         </w:rPr>
       </w:pPr>
@@ -521,7 +513,36 @@
           <w:rFonts w:hint="eastAsia"/>
           <w:b/>
         </w:rPr>
-        <w:t>导致的艾滋病感染事件中，河南首当其冲，原因不难判断。供血员中流动供血明显，不少在本辖地查出丙肝的患者辗转到河南卖血。同时，河南血战众多，</w:t>
+        <w:t>导致的艾滋病感染事件中，河南首当其冲，原因不难判断。供血员中流动供血明显，不少在本辖地查出丙肝的患者辗转到河南卖血。同时，河南血</w:t>
+      </w:r>
+      <w:r>
+        <w:rPr>
+          <w:rFonts w:hint="eastAsia"/>
+          <w:b/>
+        </w:rPr>
+        <w:t>站</w:t>
+      </w:r>
+      <w:r>
+        <w:rPr>
+          <w:rFonts w:hint="eastAsia"/>
+          <w:b/>
+        </w:rPr>
+        <w:t>众多，</w:t>
+      </w:r>
+    </w:p>
+    <w:p>
+      <w:pPr>
+        <w:rPr>
+          <w:rFonts w:hint="eastAsia"/>
+          <w:b/>
+        </w:rPr>
+      </w:pPr>
+      <w:r>
+        <w:rPr>
+          <w:rFonts w:hint="eastAsia"/>
+          <w:b/>
+        </w:rPr>
+        <w:t>（待续）</w:t>
       </w:r>
       <w:bookmarkStart w:id="0" w:name="_GoBack"/>
       <w:bookmarkEnd w:id="0"/>

</xml_diff>